<commit_message>
somthing went wrong, another commit now
</commit_message>
<xml_diff>
--- a/Herkansing/CS2 Tom,Frank & SanderV2.0.docx
+++ b/Herkansing/CS2 Tom,Frank & SanderV2.0.docx
@@ -180,6 +180,7 @@
             <w:dataBinding w:prefixMappings="xmlns:ns0='http://purl.org/dc/elements/1.1/' xmlns:ns1='http://schemas.openxmlformats.org/package/2006/metadata/core-properties' " w:xpath="/ns1:coreProperties[1]/ns0:subject[1]" w:storeItemID="{6C3C8BC8-F283-45AE-878A-BAB7291924A1}"/>
             <w:text/>
           </w:sdtPr>
+          <w:sdtEndPr/>
           <w:sdtContent>
             <w:p>
               <w:pPr>
@@ -294,6 +295,7 @@
                                     <w:calendar w:val="gregorian"/>
                                   </w:date>
                                 </w:sdtPr>
+                                <w:sdtEndPr/>
                                 <w:sdtContent>
                                   <w:p>
                                     <w:pPr>
@@ -339,6 +341,7 @@
                                     <w:dataBinding w:prefixMappings="xmlns:ns0='http://schemas.openxmlformats.org/officeDocument/2006/extended-properties' " w:xpath="/ns0:Properties[1]/ns0:Company[1]" w:storeItemID="{6668398D-A668-4E3E-A5EB-62B293D839F1}"/>
                                     <w:text/>
                                   </w:sdtPr>
+                                  <w:sdtEndPr/>
                                   <w:sdtContent>
                                     <w:r>
                                       <w:rPr>
@@ -369,6 +372,7 @@
                                     <w:dataBinding w:prefixMappings="xmlns:ns0='http://schemas.microsoft.com/office/2006/coverPageProps' " w:xpath="/ns0:CoverPageProperties[1]/ns0:CompanyAddress[1]" w:storeItemID="{55AF091B-3C7A-41E3-B477-F2FDAA23CFDA}"/>
                                     <w:text/>
                                   </w:sdtPr>
+                                  <w:sdtEndPr/>
                                   <w:sdtContent>
                                     <w:r>
                                       <w:rPr>
@@ -13484,8 +13488,6 @@
       <w:pPr>
         <w:pStyle w:val="Geenafstand"/>
       </w:pPr>
-      <w:bookmarkStart w:id="7" w:name="_GoBack"/>
-      <w:bookmarkEnd w:id="7"/>
       <w:r>
         <w:br w:type="page"/>
       </w:r>
@@ -13498,7 +13500,7 @@
           <w:numId w:val="1"/>
         </w:numPr>
       </w:pPr>
-      <w:bookmarkStart w:id="8" w:name="_Toc437899388"/>
+      <w:bookmarkStart w:id="7" w:name="_Toc437899388"/>
       <w:proofErr w:type="spellStart"/>
       <w:r>
         <w:lastRenderedPageBreak/>
@@ -13508,7 +13510,7 @@
       <w:r>
         <w:t xml:space="preserve"> Cases</w:t>
       </w:r>
-      <w:bookmarkEnd w:id="8"/>
+      <w:bookmarkEnd w:id="7"/>
     </w:p>
     <w:p>
       <w:pPr>
@@ -13518,11 +13520,11 @@
           <w:numId w:val="1"/>
         </w:numPr>
       </w:pPr>
-      <w:bookmarkStart w:id="9" w:name="_Toc437899389"/>
+      <w:bookmarkStart w:id="8" w:name="_Toc437899389"/>
       <w:r>
         <w:t>UC1: Verdedigen</w:t>
       </w:r>
-      <w:bookmarkEnd w:id="9"/>
+      <w:bookmarkEnd w:id="8"/>
     </w:p>
     <w:tbl>
       <w:tblPr>
@@ -13762,16 +13764,7 @@
                 <w:color w:val="000000"/>
                 <w:lang w:eastAsia="nl-NL"/>
               </w:rPr>
-              <w:t>&lt;Tegenspeler&gt;</w:t>
-            </w:r>
-            <w:r>
-              <w:rPr>
-                <w:rFonts w:ascii="Arial" w:eastAsia="Times New Roman" w:hAnsi="Arial" w:cs="Arial"/>
-                <w:bCs/>
-                <w:color w:val="000000"/>
-                <w:lang w:eastAsia="nl-NL"/>
-              </w:rPr>
-              <w:t xml:space="preserve">. </w:t>
+              <w:t xml:space="preserve">&lt;Tegenspeler&gt;. </w:t>
             </w:r>
             <w:r>
               <w:rPr>
@@ -14709,7 +14702,15 @@
                 <w:color w:val="000000"/>
                 <w:lang w:eastAsia="nl-NL"/>
               </w:rPr>
-              <w:t xml:space="preserve">3a. [Systeem berekend dat er geen schade aan de </w:t>
+              <w:t>3a1</w:t>
+            </w:r>
+            <w:r>
+              <w:rPr>
+                <w:rFonts w:ascii="Arial" w:eastAsia="Times New Roman" w:hAnsi="Arial" w:cs="Arial"/>
+                <w:color w:val="000000"/>
+                <w:lang w:eastAsia="nl-NL"/>
+              </w:rPr>
+              <w:t xml:space="preserve"> [Systeem berekend dat er geen schade aan de </w:t>
             </w:r>
             <w:r>
               <w:rPr>
@@ -14742,7 +14743,7 @@
                 <w:color w:val="000000"/>
                 <w:lang w:eastAsia="nl-NL"/>
               </w:rPr>
-              <w:t>word toegebracht] &gt;&gt;</w:t>
+              <w:t>word toegebracht]</w:t>
             </w:r>
           </w:p>
           <w:p>
@@ -14755,6 +14756,14 @@
                 <w:lang w:eastAsia="nl-NL"/>
               </w:rPr>
             </w:pPr>
+            <w:r>
+              <w:rPr>
+                <w:rFonts w:ascii="Arial" w:eastAsia="Times New Roman" w:hAnsi="Arial" w:cs="Arial"/>
+                <w:color w:val="000000"/>
+                <w:lang w:eastAsia="nl-NL"/>
+              </w:rPr>
+              <w:t xml:space="preserve">3a2 </w:t>
+            </w:r>
             <w:r>
               <w:rPr>
                 <w:rFonts w:ascii="Arial" w:eastAsia="Times New Roman" w:hAnsi="Arial" w:cs="Arial"/>
@@ -14798,12 +14807,12 @@
           <w:numId w:val="1"/>
         </w:numPr>
       </w:pPr>
-      <w:bookmarkStart w:id="10" w:name="_Toc437899390"/>
+      <w:bookmarkStart w:id="9" w:name="_Toc437899390"/>
       <w:r>
         <w:lastRenderedPageBreak/>
         <w:t>UC2: Kussen</w:t>
       </w:r>
-      <w:bookmarkEnd w:id="10"/>
+      <w:bookmarkEnd w:id="9"/>
     </w:p>
     <w:tbl>
       <w:tblPr>
@@ -14817,8 +14826,8 @@
         <w:tblLook w:val="04A0" w:firstRow="1" w:lastRow="0" w:firstColumn="1" w:lastColumn="0" w:noHBand="0" w:noVBand="1"/>
       </w:tblPr>
       <w:tblGrid>
-        <w:gridCol w:w="2580"/>
-        <w:gridCol w:w="6780"/>
+        <w:gridCol w:w="2893"/>
+        <w:gridCol w:w="6467"/>
       </w:tblGrid>
       <w:tr>
         <w:trPr>
@@ -14943,16 +14952,7 @@
                 <w:color w:val="000000"/>
                 <w:lang w:eastAsia="nl-NL"/>
               </w:rPr>
-              <w:t>&lt;Tegenspeler&gt;</w:t>
-            </w:r>
-            <w:r>
-              <w:rPr>
-                <w:rFonts w:ascii="Arial" w:eastAsia="Times New Roman" w:hAnsi="Arial" w:cs="Arial"/>
-                <w:bCs/>
-                <w:color w:val="000000"/>
-                <w:lang w:eastAsia="nl-NL"/>
-              </w:rPr>
-              <w:t>, &lt;Medespeler&gt;</w:t>
+              <w:t>&lt;Tegenspeler&gt;, &lt;Medespeler&gt;</w:t>
             </w:r>
           </w:p>
         </w:tc>
@@ -15266,16 +15266,7 @@
                 <w:color w:val="000000"/>
                 <w:lang w:eastAsia="nl-NL"/>
               </w:rPr>
-              <w:t>&lt;Tegenspeler&gt;</w:t>
-            </w:r>
-            <w:r>
-              <w:rPr>
-                <w:rFonts w:ascii="Arial" w:eastAsia="Times New Roman" w:hAnsi="Arial" w:cs="Arial"/>
-                <w:bCs/>
-                <w:color w:val="000000"/>
-                <w:lang w:eastAsia="nl-NL"/>
-              </w:rPr>
-              <w:t xml:space="preserve"> </w:t>
+              <w:t xml:space="preserve">&lt;Tegenspeler&gt; </w:t>
             </w:r>
             <w:r>
               <w:rPr>
@@ -15589,16 +15580,7 @@
                 <w:color w:val="000000"/>
                 <w:lang w:eastAsia="nl-NL"/>
               </w:rPr>
-              <w:t>&lt;Tegenspeler&gt;</w:t>
-            </w:r>
-            <w:r>
-              <w:rPr>
-                <w:rFonts w:ascii="Arial" w:eastAsia="Times New Roman" w:hAnsi="Arial" w:cs="Arial"/>
-                <w:bCs/>
-                <w:color w:val="000000"/>
-                <w:lang w:eastAsia="nl-NL"/>
-              </w:rPr>
-              <w:t xml:space="preserve"> </w:t>
+              <w:t xml:space="preserve">&lt;Tegenspeler&gt; </w:t>
             </w:r>
             <w:r>
               <w:rPr>
@@ -15763,6 +15745,58 @@
             <w:pPr>
               <w:spacing w:after="0" w:line="240" w:lineRule="auto"/>
               <w:rPr>
+                <w:rFonts w:ascii="Arial" w:eastAsia="Times New Roman" w:hAnsi="Arial" w:cs="Arial"/>
+                <w:color w:val="000000"/>
+                <w:lang w:eastAsia="nl-NL"/>
+              </w:rPr>
+            </w:pPr>
+            <w:r>
+              <w:rPr>
+                <w:rFonts w:ascii="Arial" w:eastAsia="Times New Roman" w:hAnsi="Arial" w:cs="Arial"/>
+                <w:color w:val="000000"/>
+                <w:lang w:eastAsia="nl-NL"/>
+              </w:rPr>
+              <w:t>3a1</w:t>
+            </w:r>
+            <w:r>
+              <w:rPr>
+                <w:rFonts w:ascii="Arial" w:eastAsia="Times New Roman" w:hAnsi="Arial" w:cs="Arial"/>
+                <w:color w:val="000000"/>
+                <w:lang w:eastAsia="nl-NL"/>
+              </w:rPr>
+              <w:t xml:space="preserve"> [</w:t>
+            </w:r>
+            <w:r>
+              <w:rPr>
+                <w:rFonts w:ascii="Arial" w:eastAsia="Times New Roman" w:hAnsi="Arial" w:cs="Arial"/>
+                <w:bCs/>
+                <w:color w:val="000000"/>
+                <w:lang w:eastAsia="nl-NL"/>
+              </w:rPr>
+              <w:t>&lt;Tegenspeler&gt;</w:t>
+            </w:r>
+            <w:r>
+              <w:rPr>
+                <w:rFonts w:ascii="Arial" w:eastAsia="Times New Roman" w:hAnsi="Arial" w:cs="Arial"/>
+                <w:bCs/>
+                <w:color w:val="000000"/>
+                <w:lang w:eastAsia="nl-NL"/>
+              </w:rPr>
+              <w:t xml:space="preserve"> </w:t>
+            </w:r>
+            <w:r>
+              <w:rPr>
+                <w:rFonts w:ascii="Arial" w:eastAsia="Times New Roman" w:hAnsi="Arial" w:cs="Arial"/>
+                <w:color w:val="000000"/>
+                <w:lang w:eastAsia="nl-NL"/>
+              </w:rPr>
+              <w:t>is het monster]</w:t>
+            </w:r>
+          </w:p>
+          <w:p>
+            <w:pPr>
+              <w:spacing w:after="0" w:line="240" w:lineRule="auto"/>
+              <w:rPr>
                 <w:rFonts w:ascii="Times New Roman" w:eastAsia="Times New Roman" w:hAnsi="Times New Roman" w:cs="Times New Roman"/>
                 <w:sz w:val="24"/>
                 <w:szCs w:val="24"/>
@@ -15775,45 +15809,8 @@
                 <w:color w:val="000000"/>
                 <w:lang w:eastAsia="nl-NL"/>
               </w:rPr>
-              <w:t>3a. [</w:t>
-            </w:r>
-            <w:r>
-              <w:rPr>
-                <w:rFonts w:ascii="Arial" w:eastAsia="Times New Roman" w:hAnsi="Arial" w:cs="Arial"/>
-                <w:bCs/>
-                <w:color w:val="000000"/>
-                <w:lang w:eastAsia="nl-NL"/>
-              </w:rPr>
-              <w:t>&lt;Tegenspeler&gt;</w:t>
-            </w:r>
-            <w:r>
-              <w:rPr>
-                <w:rFonts w:ascii="Arial" w:eastAsia="Times New Roman" w:hAnsi="Arial" w:cs="Arial"/>
-                <w:bCs/>
-                <w:color w:val="000000"/>
-                <w:lang w:eastAsia="nl-NL"/>
-              </w:rPr>
-              <w:t xml:space="preserve"> </w:t>
-            </w:r>
-            <w:r>
-              <w:rPr>
-                <w:rFonts w:ascii="Arial" w:eastAsia="Times New Roman" w:hAnsi="Arial" w:cs="Arial"/>
-                <w:color w:val="000000"/>
-                <w:lang w:eastAsia="nl-NL"/>
-              </w:rPr>
-              <w:t>is het monster] &gt;&gt;</w:t>
-            </w:r>
-          </w:p>
-          <w:p>
-            <w:pPr>
-              <w:spacing w:after="0" w:line="240" w:lineRule="auto"/>
-              <w:rPr>
-                <w:rFonts w:ascii="Times New Roman" w:eastAsia="Times New Roman" w:hAnsi="Times New Roman" w:cs="Times New Roman"/>
-                <w:sz w:val="24"/>
-                <w:szCs w:val="24"/>
-                <w:lang w:eastAsia="nl-NL"/>
-              </w:rPr>
-            </w:pPr>
+              <w:t xml:space="preserve">3a2 </w:t>
+            </w:r>
             <w:r>
               <w:rPr>
                 <w:rFonts w:ascii="Arial" w:eastAsia="Times New Roman" w:hAnsi="Arial" w:cs="Arial"/>
@@ -15876,6 +15873,66 @@
             <w:pPr>
               <w:spacing w:after="0" w:line="240" w:lineRule="auto"/>
               <w:rPr>
+                <w:rFonts w:ascii="Arial" w:eastAsia="Times New Roman" w:hAnsi="Arial" w:cs="Arial"/>
+                <w:color w:val="000000"/>
+                <w:lang w:eastAsia="nl-NL"/>
+              </w:rPr>
+            </w:pPr>
+            <w:r>
+              <w:rPr>
+                <w:rFonts w:ascii="Arial" w:eastAsia="Times New Roman" w:hAnsi="Arial" w:cs="Arial"/>
+                <w:color w:val="000000"/>
+                <w:lang w:eastAsia="nl-NL"/>
+              </w:rPr>
+              <w:t>3b</w:t>
+            </w:r>
+            <w:r>
+              <w:rPr>
+                <w:rFonts w:ascii="Arial" w:eastAsia="Times New Roman" w:hAnsi="Arial" w:cs="Arial"/>
+                <w:color w:val="000000"/>
+                <w:lang w:eastAsia="nl-NL"/>
+              </w:rPr>
+              <w:t>1</w:t>
+            </w:r>
+            <w:r>
+              <w:rPr>
+                <w:rFonts w:ascii="Arial" w:eastAsia="Times New Roman" w:hAnsi="Arial" w:cs="Arial"/>
+                <w:color w:val="000000"/>
+                <w:lang w:eastAsia="nl-NL"/>
+              </w:rPr>
+              <w:t xml:space="preserve"> [</w:t>
+            </w:r>
+            <w:r>
+              <w:rPr>
+                <w:rFonts w:ascii="Arial" w:eastAsia="Times New Roman" w:hAnsi="Arial" w:cs="Arial"/>
+                <w:bCs/>
+                <w:color w:val="000000"/>
+                <w:lang w:eastAsia="nl-NL"/>
+              </w:rPr>
+              <w:t>&lt;Tegenspeler&gt;</w:t>
+            </w:r>
+            <w:r>
+              <w:rPr>
+                <w:rFonts w:ascii="Arial" w:eastAsia="Times New Roman" w:hAnsi="Arial" w:cs="Arial"/>
+                <w:bCs/>
+                <w:color w:val="000000"/>
+                <w:lang w:eastAsia="nl-NL"/>
+              </w:rPr>
+              <w:t xml:space="preserve"> </w:t>
+            </w:r>
+            <w:r>
+              <w:rPr>
+                <w:rFonts w:ascii="Arial" w:eastAsia="Times New Roman" w:hAnsi="Arial" w:cs="Arial"/>
+                <w:color w:val="000000"/>
+                <w:lang w:eastAsia="nl-NL"/>
+              </w:rPr>
+              <w:t>is een kikker van een ander type]</w:t>
+            </w:r>
+          </w:p>
+          <w:p>
+            <w:pPr>
+              <w:spacing w:after="0" w:line="240" w:lineRule="auto"/>
+              <w:rPr>
                 <w:rFonts w:ascii="Times New Roman" w:eastAsia="Times New Roman" w:hAnsi="Times New Roman" w:cs="Times New Roman"/>
                 <w:sz w:val="24"/>
                 <w:szCs w:val="24"/>
@@ -15888,33 +15945,33 @@
                 <w:color w:val="000000"/>
                 <w:lang w:eastAsia="nl-NL"/>
               </w:rPr>
-              <w:t>3b. [</w:t>
-            </w:r>
-            <w:r>
-              <w:rPr>
-                <w:rFonts w:ascii="Arial" w:eastAsia="Times New Roman" w:hAnsi="Arial" w:cs="Arial"/>
-                <w:bCs/>
-                <w:color w:val="000000"/>
-                <w:lang w:eastAsia="nl-NL"/>
-              </w:rPr>
-              <w:t>&lt;Tegenspeler&gt;</w:t>
-            </w:r>
-            <w:r>
-              <w:rPr>
-                <w:rFonts w:ascii="Arial" w:eastAsia="Times New Roman" w:hAnsi="Arial" w:cs="Arial"/>
-                <w:bCs/>
-                <w:color w:val="000000"/>
-                <w:lang w:eastAsia="nl-NL"/>
-              </w:rPr>
-              <w:t xml:space="preserve"> </w:t>
-            </w:r>
-            <w:r>
-              <w:rPr>
-                <w:rFonts w:ascii="Arial" w:eastAsia="Times New Roman" w:hAnsi="Arial" w:cs="Arial"/>
-                <w:color w:val="000000"/>
-                <w:lang w:eastAsia="nl-NL"/>
-              </w:rPr>
-              <w:t>is een kikker van een ander type] &gt;&gt; Het systeem doet niks</w:t>
+              <w:t>3b2 [</w:t>
+            </w:r>
+            <w:proofErr w:type="spellStart"/>
+            <w:r>
+              <w:rPr>
+                <w:rFonts w:ascii="Arial" w:eastAsia="Times New Roman" w:hAnsi="Arial" w:cs="Arial"/>
+                <w:color w:val="000000"/>
+                <w:lang w:eastAsia="nl-NL"/>
+              </w:rPr>
+              <w:t>Use</w:t>
+            </w:r>
+            <w:proofErr w:type="spellEnd"/>
+            <w:r>
+              <w:rPr>
+                <w:rFonts w:ascii="Arial" w:eastAsia="Times New Roman" w:hAnsi="Arial" w:cs="Arial"/>
+                <w:color w:val="000000"/>
+                <w:lang w:eastAsia="nl-NL"/>
+              </w:rPr>
+              <w:t xml:space="preserve"> C</w:t>
+            </w:r>
+            <w:r>
+              <w:rPr>
+                <w:rFonts w:ascii="Arial" w:eastAsia="Times New Roman" w:hAnsi="Arial" w:cs="Arial"/>
+                <w:color w:val="000000"/>
+                <w:lang w:eastAsia="nl-NL"/>
+              </w:rPr>
+              <w:t>ase eindigt]</w:t>
             </w:r>
           </w:p>
         </w:tc>
@@ -15970,6 +16027,83 @@
             <w:pPr>
               <w:spacing w:after="0" w:line="240" w:lineRule="auto"/>
               <w:rPr>
+                <w:rFonts w:ascii="Arial" w:eastAsia="Times New Roman" w:hAnsi="Arial" w:cs="Arial"/>
+                <w:color w:val="000000"/>
+                <w:lang w:eastAsia="nl-NL"/>
+              </w:rPr>
+            </w:pPr>
+            <w:r>
+              <w:rPr>
+                <w:rFonts w:ascii="Arial" w:eastAsia="Times New Roman" w:hAnsi="Arial" w:cs="Arial"/>
+                <w:color w:val="000000"/>
+                <w:lang w:eastAsia="nl-NL"/>
+              </w:rPr>
+              <w:t>3c</w:t>
+            </w:r>
+            <w:r>
+              <w:rPr>
+                <w:rFonts w:ascii="Arial" w:eastAsia="Times New Roman" w:hAnsi="Arial" w:cs="Arial"/>
+                <w:color w:val="000000"/>
+                <w:lang w:eastAsia="nl-NL"/>
+              </w:rPr>
+              <w:t>1</w:t>
+            </w:r>
+            <w:r>
+              <w:rPr>
+                <w:rFonts w:ascii="Arial" w:eastAsia="Times New Roman" w:hAnsi="Arial" w:cs="Arial"/>
+                <w:color w:val="000000"/>
+                <w:lang w:eastAsia="nl-NL"/>
+              </w:rPr>
+              <w:t xml:space="preserve"> [</w:t>
+            </w:r>
+            <w:r>
+              <w:rPr>
+                <w:rFonts w:ascii="Arial" w:eastAsia="Times New Roman" w:hAnsi="Arial" w:cs="Arial"/>
+                <w:bCs/>
+                <w:color w:val="000000"/>
+                <w:lang w:eastAsia="nl-NL"/>
+              </w:rPr>
+              <w:t xml:space="preserve">&lt;Medespeler&gt; </w:t>
+            </w:r>
+            <w:r>
+              <w:rPr>
+                <w:rFonts w:ascii="Arial" w:eastAsia="Times New Roman" w:hAnsi="Arial" w:cs="Arial"/>
+                <w:color w:val="000000"/>
+                <w:lang w:eastAsia="nl-NL"/>
+              </w:rPr>
+              <w:t>is een ki</w:t>
+            </w:r>
+            <w:r>
+              <w:rPr>
+                <w:rFonts w:ascii="Arial" w:eastAsia="Times New Roman" w:hAnsi="Arial" w:cs="Arial"/>
+                <w:color w:val="000000"/>
+                <w:lang w:eastAsia="nl-NL"/>
+              </w:rPr>
+              <w:t xml:space="preserve">kker van een </w:t>
+            </w:r>
+            <w:bookmarkStart w:id="10" w:name="_GoBack"/>
+            <w:bookmarkEnd w:id="10"/>
+            <w:r>
+              <w:rPr>
+                <w:rFonts w:ascii="Arial" w:eastAsia="Times New Roman" w:hAnsi="Arial" w:cs="Arial"/>
+                <w:color w:val="000000"/>
+                <w:lang w:eastAsia="nl-NL"/>
+              </w:rPr>
+              <w:t>hetzelfde</w:t>
+            </w:r>
+            <w:r>
+              <w:rPr>
+                <w:rFonts w:ascii="Arial" w:eastAsia="Times New Roman" w:hAnsi="Arial" w:cs="Arial"/>
+                <w:color w:val="000000"/>
+                <w:lang w:eastAsia="nl-NL"/>
+              </w:rPr>
+              <w:t xml:space="preserve"> type]</w:t>
+            </w:r>
+          </w:p>
+          <w:p>
+            <w:pPr>
+              <w:spacing w:after="0" w:line="240" w:lineRule="auto"/>
+              <w:rPr>
                 <w:rFonts w:ascii="Times New Roman" w:eastAsia="Times New Roman" w:hAnsi="Times New Roman" w:cs="Times New Roman"/>
                 <w:sz w:val="24"/>
                 <w:szCs w:val="24"/>
@@ -15982,33 +16116,15 @@
                 <w:color w:val="000000"/>
                 <w:lang w:eastAsia="nl-NL"/>
               </w:rPr>
-              <w:t>3c. [</w:t>
-            </w:r>
-            <w:r>
-              <w:rPr>
-                <w:rFonts w:ascii="Arial" w:eastAsia="Times New Roman" w:hAnsi="Arial" w:cs="Arial"/>
-                <w:bCs/>
-                <w:color w:val="000000"/>
-                <w:lang w:eastAsia="nl-NL"/>
-              </w:rPr>
-              <w:t>&lt;Medespeler&gt;</w:t>
-            </w:r>
-            <w:r>
-              <w:rPr>
-                <w:rFonts w:ascii="Arial" w:eastAsia="Times New Roman" w:hAnsi="Arial" w:cs="Arial"/>
-                <w:bCs/>
-                <w:color w:val="000000"/>
-                <w:lang w:eastAsia="nl-NL"/>
-              </w:rPr>
-              <w:t xml:space="preserve"> </w:t>
-            </w:r>
-            <w:r>
-              <w:rPr>
-                <w:rFonts w:ascii="Arial" w:eastAsia="Times New Roman" w:hAnsi="Arial" w:cs="Arial"/>
-                <w:color w:val="000000"/>
-                <w:lang w:eastAsia="nl-NL"/>
-              </w:rPr>
-              <w:t>is een kikker van een het zelfde type] &gt;&gt; Het systeem verander de kikker terug naar zijn originele gedaante.</w:t>
+              <w:t>3c2</w:t>
+            </w:r>
+            <w:r>
+              <w:rPr>
+                <w:rFonts w:ascii="Arial" w:eastAsia="Times New Roman" w:hAnsi="Arial" w:cs="Arial"/>
+                <w:color w:val="000000"/>
+                <w:lang w:eastAsia="nl-NL"/>
+              </w:rPr>
+              <w:t xml:space="preserve"> Het systeem verander de kikker terug naar zijn originele gedaante.</w:t>
             </w:r>
           </w:p>
         </w:tc>
@@ -16840,8 +16956,8 @@
         <w:tblLook w:val="04A0" w:firstRow="1" w:lastRow="0" w:firstColumn="1" w:lastColumn="0" w:noHBand="0" w:noVBand="1"/>
       </w:tblPr>
       <w:tblGrid>
-        <w:gridCol w:w="3480"/>
-        <w:gridCol w:w="5880"/>
+        <w:gridCol w:w="4272"/>
+        <w:gridCol w:w="5088"/>
       </w:tblGrid>
       <w:tr>
         <w:trPr>
@@ -17430,16 +17546,7 @@
                 <w:color w:val="000000"/>
                 <w:lang w:eastAsia="nl-NL"/>
               </w:rPr>
-              <w:t>&lt;Tegenspeler&gt;</w:t>
-            </w:r>
-            <w:r>
-              <w:rPr>
-                <w:rFonts w:ascii="Arial" w:eastAsia="Times New Roman" w:hAnsi="Arial" w:cs="Arial"/>
-                <w:bCs/>
-                <w:color w:val="000000"/>
-                <w:lang w:eastAsia="nl-NL"/>
-              </w:rPr>
-              <w:t xml:space="preserve"> </w:t>
+              <w:t xml:space="preserve">&lt;Tegenspeler&gt; </w:t>
             </w:r>
             <w:r>
               <w:rPr>
@@ -17573,16 +17680,7 @@
                 <w:color w:val="000000"/>
                 <w:lang w:eastAsia="nl-NL"/>
               </w:rPr>
-              <w:t>&lt;Tegenspeler&gt;</w:t>
-            </w:r>
-            <w:r>
-              <w:rPr>
-                <w:rFonts w:ascii="Arial" w:eastAsia="Times New Roman" w:hAnsi="Arial" w:cs="Arial"/>
-                <w:bCs/>
-                <w:color w:val="000000"/>
-                <w:lang w:eastAsia="nl-NL"/>
-              </w:rPr>
-              <w:t xml:space="preserve"> de aanval uitgevoerd moet worden</w:t>
+              <w:t>&lt;Tegenspeler&gt; de aanval uitgevoerd moet worden</w:t>
             </w:r>
           </w:p>
         </w:tc>
@@ -18289,6 +18387,106 @@
             <w:pPr>
               <w:spacing w:after="0" w:line="240" w:lineRule="auto"/>
               <w:rPr>
+                <w:rFonts w:ascii="Arial" w:eastAsia="Times New Roman" w:hAnsi="Arial" w:cs="Arial"/>
+                <w:color w:val="000000"/>
+                <w:lang w:eastAsia="nl-NL"/>
+              </w:rPr>
+            </w:pPr>
+            <w:r>
+              <w:rPr>
+                <w:rFonts w:ascii="Arial" w:eastAsia="Times New Roman" w:hAnsi="Arial" w:cs="Arial"/>
+                <w:color w:val="000000"/>
+                <w:lang w:eastAsia="nl-NL"/>
+              </w:rPr>
+              <w:t>9</w:t>
+            </w:r>
+            <w:r>
+              <w:rPr>
+                <w:rFonts w:ascii="Arial" w:eastAsia="Times New Roman" w:hAnsi="Arial" w:cs="Arial"/>
+                <w:color w:val="000000"/>
+                <w:lang w:eastAsia="nl-NL"/>
+              </w:rPr>
+              <w:t>a1</w:t>
+            </w:r>
+            <w:r>
+              <w:rPr>
+                <w:rFonts w:ascii="Arial" w:eastAsia="Times New Roman" w:hAnsi="Arial" w:cs="Arial"/>
+                <w:color w:val="000000"/>
+                <w:lang w:eastAsia="nl-NL"/>
+              </w:rPr>
+              <w:t xml:space="preserve"> [</w:t>
+            </w:r>
+            <w:r>
+              <w:rPr>
+                <w:rFonts w:ascii="Arial" w:eastAsia="Times New Roman" w:hAnsi="Arial" w:cs="Arial"/>
+                <w:bCs/>
+                <w:color w:val="000000"/>
+                <w:lang w:eastAsia="nl-NL"/>
+              </w:rPr>
+              <w:t>&lt;</w:t>
+            </w:r>
+            <w:r>
+              <w:rPr>
+                <w:rFonts w:ascii="Arial" w:eastAsia="Times New Roman" w:hAnsi="Arial" w:cs="Arial"/>
+                <w:color w:val="000000"/>
+                <w:lang w:eastAsia="nl-NL"/>
+              </w:rPr>
+              <w:t>Speler&gt;</w:t>
+            </w:r>
+            <w:r>
+              <w:rPr>
+                <w:rFonts w:ascii="Arial" w:eastAsia="Times New Roman" w:hAnsi="Arial" w:cs="Arial"/>
+                <w:color w:val="000000"/>
+                <w:lang w:eastAsia="nl-NL"/>
+              </w:rPr>
+              <w:t xml:space="preserve"> </w:t>
+            </w:r>
+            <w:r>
+              <w:rPr>
+                <w:rFonts w:ascii="Arial" w:eastAsia="Times New Roman" w:hAnsi="Arial" w:cs="Arial"/>
+                <w:color w:val="000000"/>
+                <w:lang w:eastAsia="nl-NL"/>
+              </w:rPr>
+              <w:t xml:space="preserve">heeft </w:t>
+            </w:r>
+            <w:r>
+              <w:rPr>
+                <w:rFonts w:ascii="Arial" w:eastAsia="Times New Roman" w:hAnsi="Arial" w:cs="Arial"/>
+                <w:color w:val="000000"/>
+                <w:lang w:eastAsia="nl-NL"/>
+              </w:rPr>
+              <w:t>te weinig</w:t>
+            </w:r>
+            <w:r>
+              <w:rPr>
+                <w:rFonts w:ascii="Arial" w:eastAsia="Times New Roman" w:hAnsi="Arial" w:cs="Arial"/>
+                <w:color w:val="000000"/>
+                <w:lang w:eastAsia="nl-NL"/>
+              </w:rPr>
+              <w:t xml:space="preserve"> levenspunten na de aanval van de </w:t>
+            </w:r>
+            <w:r>
+              <w:rPr>
+                <w:rFonts w:ascii="Arial" w:eastAsia="Times New Roman" w:hAnsi="Arial" w:cs="Arial"/>
+                <w:bCs/>
+                <w:color w:val="000000"/>
+                <w:lang w:eastAsia="nl-NL"/>
+              </w:rPr>
+              <w:t>&lt;Tegenspeler&gt;</w:t>
+            </w:r>
+            <w:r>
+              <w:rPr>
+                <w:rFonts w:ascii="Arial" w:eastAsia="Times New Roman" w:hAnsi="Arial" w:cs="Arial"/>
+                <w:color w:val="000000"/>
+                <w:lang w:eastAsia="nl-NL"/>
+              </w:rPr>
+              <w:t xml:space="preserve">] </w:t>
+            </w:r>
+          </w:p>
+          <w:p>
+            <w:pPr>
+              <w:spacing w:after="0" w:line="240" w:lineRule="auto"/>
+              <w:rPr>
                 <w:rFonts w:ascii="Times New Roman" w:eastAsia="Times New Roman" w:hAnsi="Times New Roman" w:cs="Times New Roman"/>
                 <w:sz w:val="24"/>
                 <w:szCs w:val="24"/>
@@ -18301,81 +18499,15 @@
                 <w:color w:val="000000"/>
                 <w:lang w:eastAsia="nl-NL"/>
               </w:rPr>
-              <w:t>9</w:t>
-            </w:r>
-            <w:r>
-              <w:rPr>
-                <w:rFonts w:ascii="Arial" w:eastAsia="Times New Roman" w:hAnsi="Arial" w:cs="Arial"/>
-                <w:color w:val="000000"/>
-                <w:lang w:eastAsia="nl-NL"/>
-              </w:rPr>
-              <w:t>b. [</w:t>
-            </w:r>
-            <w:r>
-              <w:rPr>
-                <w:rFonts w:ascii="Arial" w:eastAsia="Times New Roman" w:hAnsi="Arial" w:cs="Arial"/>
-                <w:bCs/>
-                <w:color w:val="000000"/>
-                <w:lang w:eastAsia="nl-NL"/>
-              </w:rPr>
-              <w:t>&lt;</w:t>
-            </w:r>
-            <w:r>
-              <w:rPr>
-                <w:rFonts w:ascii="Arial" w:eastAsia="Times New Roman" w:hAnsi="Arial" w:cs="Arial"/>
-                <w:color w:val="000000"/>
-                <w:lang w:eastAsia="nl-NL"/>
-              </w:rPr>
-              <w:t>Speler&gt;</w:t>
-            </w:r>
-            <w:r>
-              <w:rPr>
-                <w:rFonts w:ascii="Arial" w:eastAsia="Times New Roman" w:hAnsi="Arial" w:cs="Arial"/>
-                <w:color w:val="000000"/>
-                <w:lang w:eastAsia="nl-NL"/>
-              </w:rPr>
-              <w:t xml:space="preserve"> </w:t>
-            </w:r>
-            <w:r>
-              <w:rPr>
-                <w:rFonts w:ascii="Arial" w:eastAsia="Times New Roman" w:hAnsi="Arial" w:cs="Arial"/>
-                <w:color w:val="000000"/>
-                <w:lang w:eastAsia="nl-NL"/>
-              </w:rPr>
-              <w:t xml:space="preserve">heeft </w:t>
-            </w:r>
-            <w:r>
-              <w:rPr>
-                <w:rFonts w:ascii="Arial" w:eastAsia="Times New Roman" w:hAnsi="Arial" w:cs="Arial"/>
-                <w:color w:val="000000"/>
-                <w:lang w:eastAsia="nl-NL"/>
-              </w:rPr>
-              <w:t>te weinig</w:t>
-            </w:r>
-            <w:r>
-              <w:rPr>
-                <w:rFonts w:ascii="Arial" w:eastAsia="Times New Roman" w:hAnsi="Arial" w:cs="Arial"/>
-                <w:color w:val="000000"/>
-                <w:lang w:eastAsia="nl-NL"/>
-              </w:rPr>
-              <w:t xml:space="preserve"> levenspunten na de aanval van de </w:t>
-            </w:r>
-            <w:r>
-              <w:rPr>
-                <w:rFonts w:ascii="Arial" w:eastAsia="Times New Roman" w:hAnsi="Arial" w:cs="Arial"/>
-                <w:bCs/>
-                <w:color w:val="000000"/>
-                <w:lang w:eastAsia="nl-NL"/>
-              </w:rPr>
-              <w:t>&lt;Tegenspeler&gt;</w:t>
-            </w:r>
-            <w:r>
-              <w:rPr>
-                <w:rFonts w:ascii="Arial" w:eastAsia="Times New Roman" w:hAnsi="Arial" w:cs="Arial"/>
-                <w:color w:val="000000"/>
-                <w:lang w:eastAsia="nl-NL"/>
-              </w:rPr>
-              <w:t xml:space="preserve">] &gt;&gt; De </w:t>
+              <w:t xml:space="preserve">9a2 </w:t>
+            </w:r>
+            <w:r>
+              <w:rPr>
+                <w:rFonts w:ascii="Arial" w:eastAsia="Times New Roman" w:hAnsi="Arial" w:cs="Arial"/>
+                <w:color w:val="000000"/>
+                <w:lang w:eastAsia="nl-NL"/>
+              </w:rPr>
+              <w:t xml:space="preserve">De </w:t>
             </w:r>
             <w:r>
               <w:rPr>
@@ -18500,66 +18632,83 @@
                 <w:color w:val="000000"/>
                 <w:lang w:eastAsia="nl-NL"/>
               </w:rPr>
+              <w:t>b1</w:t>
+            </w:r>
+            <w:r>
+              <w:rPr>
+                <w:rFonts w:ascii="Arial" w:eastAsia="Times New Roman" w:hAnsi="Arial" w:cs="Arial"/>
+                <w:color w:val="000000"/>
+                <w:lang w:eastAsia="nl-NL"/>
+              </w:rPr>
+              <w:t>. [</w:t>
+            </w:r>
+            <w:r>
+              <w:rPr>
+                <w:rFonts w:ascii="Arial" w:eastAsia="Times New Roman" w:hAnsi="Arial" w:cs="Arial"/>
+                <w:bCs/>
+                <w:color w:val="000000"/>
+                <w:lang w:eastAsia="nl-NL"/>
+              </w:rPr>
+              <w:t>&lt;Tegenspeler&gt;</w:t>
+            </w:r>
+            <w:r>
+              <w:rPr>
+                <w:rFonts w:ascii="Arial" w:eastAsia="Times New Roman" w:hAnsi="Arial" w:cs="Arial"/>
+                <w:color w:val="000000"/>
+                <w:lang w:eastAsia="nl-NL"/>
+              </w:rPr>
+              <w:t>heeft te weinig</w:t>
+            </w:r>
+            <w:r>
+              <w:rPr>
+                <w:rFonts w:ascii="Arial" w:eastAsia="Times New Roman" w:hAnsi="Arial" w:cs="Arial"/>
+                <w:color w:val="000000"/>
+                <w:lang w:eastAsia="nl-NL"/>
+              </w:rPr>
+              <w:t xml:space="preserve"> levenspunten na de aanval van de </w:t>
+            </w:r>
+            <w:r>
+              <w:rPr>
+                <w:rFonts w:ascii="Arial" w:eastAsia="Times New Roman" w:hAnsi="Arial" w:cs="Arial"/>
+                <w:bCs/>
+                <w:color w:val="000000"/>
+                <w:lang w:eastAsia="nl-NL"/>
+              </w:rPr>
+              <w:t xml:space="preserve">&lt;Speler&gt; </w:t>
+            </w:r>
+            <w:r>
+              <w:rPr>
+                <w:rFonts w:ascii="Arial" w:eastAsia="Times New Roman" w:hAnsi="Arial" w:cs="Arial"/>
+                <w:color w:val="000000"/>
+                <w:lang w:eastAsia="nl-NL"/>
+              </w:rPr>
+              <w:t xml:space="preserve">en is het monster] </w:t>
+            </w:r>
+          </w:p>
+          <w:p>
+            <w:pPr>
+              <w:spacing w:after="0" w:line="240" w:lineRule="auto"/>
+              <w:rPr>
+                <w:rFonts w:ascii="Arial" w:eastAsia="Times New Roman" w:hAnsi="Arial" w:cs="Arial"/>
+                <w:color w:val="000000"/>
+                <w:lang w:eastAsia="nl-NL"/>
+              </w:rPr>
+            </w:pPr>
+            <w:r>
+              <w:rPr>
+                <w:rFonts w:ascii="Arial" w:eastAsia="Times New Roman" w:hAnsi="Arial" w:cs="Arial"/>
+                <w:color w:val="000000"/>
+                <w:lang w:eastAsia="nl-NL"/>
+              </w:rPr>
+              <w:t>9b2</w:t>
+            </w:r>
+            <w:r>
+              <w:rPr>
+                <w:rFonts w:ascii="Arial" w:eastAsia="Times New Roman" w:hAnsi="Arial" w:cs="Arial"/>
+                <w:color w:val="000000"/>
+                <w:lang w:eastAsia="nl-NL"/>
+              </w:rPr>
               <w:t xml:space="preserve"> </w:t>
-            </w:r>
-            <w:r>
-              <w:rPr>
-                <w:rFonts w:ascii="Arial" w:eastAsia="Times New Roman" w:hAnsi="Arial" w:cs="Arial"/>
-                <w:color w:val="000000"/>
-                <w:lang w:eastAsia="nl-NL"/>
-              </w:rPr>
-              <w:t>c. [</w:t>
-            </w:r>
-            <w:r>
-              <w:rPr>
-                <w:rFonts w:ascii="Arial" w:eastAsia="Times New Roman" w:hAnsi="Arial" w:cs="Arial"/>
-                <w:bCs/>
-                <w:color w:val="000000"/>
-                <w:lang w:eastAsia="nl-NL"/>
-              </w:rPr>
-              <w:t>&lt;Tegenspeler&gt;</w:t>
-            </w:r>
-            <w:r>
-              <w:rPr>
-                <w:rFonts w:ascii="Arial" w:eastAsia="Times New Roman" w:hAnsi="Arial" w:cs="Arial"/>
-                <w:color w:val="000000"/>
-                <w:lang w:eastAsia="nl-NL"/>
-              </w:rPr>
-              <w:t>heeft te weinig</w:t>
-            </w:r>
-            <w:r>
-              <w:rPr>
-                <w:rFonts w:ascii="Arial" w:eastAsia="Times New Roman" w:hAnsi="Arial" w:cs="Arial"/>
-                <w:color w:val="000000"/>
-                <w:lang w:eastAsia="nl-NL"/>
-              </w:rPr>
-              <w:t xml:space="preserve"> levenspunten na de aanval van de </w:t>
-            </w:r>
-            <w:r>
-              <w:rPr>
-                <w:rFonts w:ascii="Arial" w:eastAsia="Times New Roman" w:hAnsi="Arial" w:cs="Arial"/>
-                <w:bCs/>
-                <w:color w:val="000000"/>
-                <w:lang w:eastAsia="nl-NL"/>
-              </w:rPr>
-              <w:t>&lt;</w:t>
-            </w:r>
-            <w:r>
-              <w:rPr>
-                <w:rFonts w:ascii="Arial" w:eastAsia="Times New Roman" w:hAnsi="Arial" w:cs="Arial"/>
-                <w:bCs/>
-                <w:color w:val="000000"/>
-                <w:lang w:eastAsia="nl-NL"/>
-              </w:rPr>
-              <w:t xml:space="preserve">Speler&gt; </w:t>
-            </w:r>
-            <w:r>
-              <w:rPr>
-                <w:rFonts w:ascii="Arial" w:eastAsia="Times New Roman" w:hAnsi="Arial" w:cs="Arial"/>
-                <w:color w:val="000000"/>
-                <w:lang w:eastAsia="nl-NL"/>
-              </w:rPr>
-              <w:t xml:space="preserve">en is het monster] &gt;&gt; </w:t>
             </w:r>
             <w:r>
               <w:rPr>
@@ -18639,8 +18788,8 @@
         <w:tblLook w:val="04A0" w:firstRow="1" w:lastRow="0" w:firstColumn="1" w:lastColumn="0" w:noHBand="0" w:noVBand="1"/>
       </w:tblPr>
       <w:tblGrid>
-        <w:gridCol w:w="4503"/>
-        <w:gridCol w:w="4857"/>
+        <w:gridCol w:w="4263"/>
+        <w:gridCol w:w="5097"/>
       </w:tblGrid>
       <w:tr>
         <w:trPr>
@@ -19287,7 +19436,6 @@
               <w:bottom w:w="105" w:type="dxa"/>
               <w:right w:w="105" w:type="dxa"/>
             </w:tcMar>
-            <w:hideMark/>
           </w:tcPr>
           <w:p>
             <w:pPr>
@@ -19305,7 +19453,7 @@
                 <w:color w:val="000000"/>
                 <w:lang w:eastAsia="nl-NL"/>
               </w:rPr>
-              <w:t>2. Het systeem vraagt naar het bericht wat verstuurd moet worden.</w:t>
+              <w:t>2. Het systeem vraagt om naar welke &lt;Medespeler&gt; het bericht gestuurd moet worden</w:t>
             </w:r>
           </w:p>
         </w:tc>
@@ -19326,58 +19474,23 @@
               <w:bottom w:w="105" w:type="dxa"/>
               <w:right w:w="105" w:type="dxa"/>
             </w:tcMar>
-            <w:hideMark/>
-          </w:tcPr>
-          <w:p>
-            <w:pPr>
-              <w:spacing w:after="0" w:line="240" w:lineRule="auto"/>
-              <w:rPr>
-                <w:rFonts w:ascii="Times New Roman" w:eastAsia="Times New Roman" w:hAnsi="Times New Roman" w:cs="Times New Roman"/>
-                <w:sz w:val="24"/>
-                <w:szCs w:val="24"/>
-                <w:lang w:eastAsia="nl-NL"/>
-              </w:rPr>
-            </w:pPr>
-            <w:r>
-              <w:rPr>
-                <w:rFonts w:ascii="Arial" w:eastAsia="Times New Roman" w:hAnsi="Arial" w:cs="Arial"/>
-                <w:color w:val="000000"/>
-                <w:lang w:eastAsia="nl-NL"/>
-              </w:rPr>
-              <w:t xml:space="preserve">3. De </w:t>
-            </w:r>
-            <w:r>
-              <w:rPr>
-                <w:rFonts w:ascii="Arial" w:eastAsia="Times New Roman" w:hAnsi="Arial" w:cs="Arial"/>
-                <w:bCs/>
-                <w:color w:val="000000"/>
-                <w:lang w:eastAsia="nl-NL"/>
-              </w:rPr>
-              <w:t>&lt;</w:t>
-            </w:r>
-            <w:r>
-              <w:rPr>
-                <w:rFonts w:ascii="Arial" w:eastAsia="Times New Roman" w:hAnsi="Arial" w:cs="Arial"/>
-                <w:color w:val="000000"/>
-                <w:lang w:eastAsia="nl-NL"/>
-              </w:rPr>
-              <w:t>Speler&gt;</w:t>
-            </w:r>
-            <w:r>
-              <w:rPr>
-                <w:rFonts w:ascii="Arial" w:eastAsia="Times New Roman" w:hAnsi="Arial" w:cs="Arial"/>
-                <w:color w:val="000000"/>
-                <w:lang w:eastAsia="nl-NL"/>
-              </w:rPr>
-              <w:t xml:space="preserve"> </w:t>
-            </w:r>
-            <w:r>
-              <w:rPr>
-                <w:rFonts w:ascii="Arial" w:eastAsia="Times New Roman" w:hAnsi="Arial" w:cs="Arial"/>
-                <w:color w:val="000000"/>
-                <w:lang w:eastAsia="nl-NL"/>
-              </w:rPr>
-              <w:t>geeft het bericht wat verstuurd moet worden.</w:t>
+          </w:tcPr>
+          <w:p>
+            <w:pPr>
+              <w:spacing w:after="0" w:line="240" w:lineRule="auto"/>
+              <w:rPr>
+                <w:rFonts w:ascii="Arial" w:eastAsia="Times New Roman" w:hAnsi="Arial" w:cs="Arial"/>
+                <w:color w:val="000000"/>
+                <w:lang w:eastAsia="nl-NL"/>
+              </w:rPr>
+            </w:pPr>
+            <w:r>
+              <w:rPr>
+                <w:rFonts w:ascii="Arial" w:eastAsia="Times New Roman" w:hAnsi="Arial" w:cs="Arial"/>
+                <w:color w:val="000000"/>
+                <w:lang w:eastAsia="nl-NL"/>
+              </w:rPr>
+              <w:t>3. De &lt;speler&gt; geeft aan naar welke &lt;Meldespeler&gt; het bericht moet</w:t>
             </w:r>
           </w:p>
         </w:tc>
@@ -19396,7 +19509,6 @@
               <w:bottom w:w="105" w:type="dxa"/>
               <w:right w:w="105" w:type="dxa"/>
             </w:tcMar>
-            <w:hideMark/>
           </w:tcPr>
           <w:p>
             <w:pPr>
@@ -19414,7 +19526,7 @@
                 <w:color w:val="000000"/>
                 <w:lang w:eastAsia="nl-NL"/>
               </w:rPr>
-              <w:t>4. Systeem geeft de op optie om het bericht te sturen.</w:t>
+              <w:t>2. Het systeem vraagt naar het bericht wat verstuurd moet worden.</w:t>
             </w:r>
           </w:p>
         </w:tc>
@@ -19453,6 +19565,115 @@
                 <w:color w:val="000000"/>
                 <w:lang w:eastAsia="nl-NL"/>
               </w:rPr>
+              <w:t xml:space="preserve">3. De </w:t>
+            </w:r>
+            <w:r>
+              <w:rPr>
+                <w:rFonts w:ascii="Arial" w:eastAsia="Times New Roman" w:hAnsi="Arial" w:cs="Arial"/>
+                <w:bCs/>
+                <w:color w:val="000000"/>
+                <w:lang w:eastAsia="nl-NL"/>
+              </w:rPr>
+              <w:t>&lt;</w:t>
+            </w:r>
+            <w:r>
+              <w:rPr>
+                <w:rFonts w:ascii="Arial" w:eastAsia="Times New Roman" w:hAnsi="Arial" w:cs="Arial"/>
+                <w:color w:val="000000"/>
+                <w:lang w:eastAsia="nl-NL"/>
+              </w:rPr>
+              <w:t>Speler&gt;</w:t>
+            </w:r>
+            <w:r>
+              <w:rPr>
+                <w:rFonts w:ascii="Arial" w:eastAsia="Times New Roman" w:hAnsi="Arial" w:cs="Arial"/>
+                <w:color w:val="000000"/>
+                <w:lang w:eastAsia="nl-NL"/>
+              </w:rPr>
+              <w:t xml:space="preserve"> </w:t>
+            </w:r>
+            <w:r>
+              <w:rPr>
+                <w:rFonts w:ascii="Arial" w:eastAsia="Times New Roman" w:hAnsi="Arial" w:cs="Arial"/>
+                <w:color w:val="000000"/>
+                <w:lang w:eastAsia="nl-NL"/>
+              </w:rPr>
+              <w:t>geeft het bericht wat verstuurd moet worden.</w:t>
+            </w:r>
+          </w:p>
+        </w:tc>
+        <w:tc>
+          <w:tcPr>
+            <w:tcW w:w="0" w:type="auto"/>
+            <w:tcBorders>
+              <w:top w:val="single" w:sz="6" w:space="0" w:color="000000"/>
+              <w:left w:val="single" w:sz="6" w:space="0" w:color="000000"/>
+              <w:bottom w:val="single" w:sz="6" w:space="0" w:color="000000"/>
+              <w:right w:val="single" w:sz="6" w:space="0" w:color="000000"/>
+            </w:tcBorders>
+            <w:tcMar>
+              <w:top w:w="105" w:type="dxa"/>
+              <w:left w:w="105" w:type="dxa"/>
+              <w:bottom w:w="105" w:type="dxa"/>
+              <w:right w:w="105" w:type="dxa"/>
+            </w:tcMar>
+            <w:hideMark/>
+          </w:tcPr>
+          <w:p>
+            <w:pPr>
+              <w:spacing w:after="0" w:line="240" w:lineRule="auto"/>
+              <w:rPr>
+                <w:rFonts w:ascii="Times New Roman" w:eastAsia="Times New Roman" w:hAnsi="Times New Roman" w:cs="Times New Roman"/>
+                <w:sz w:val="24"/>
+                <w:szCs w:val="24"/>
+                <w:lang w:eastAsia="nl-NL"/>
+              </w:rPr>
+            </w:pPr>
+            <w:r>
+              <w:rPr>
+                <w:rFonts w:ascii="Arial" w:eastAsia="Times New Roman" w:hAnsi="Arial" w:cs="Arial"/>
+                <w:color w:val="000000"/>
+                <w:lang w:eastAsia="nl-NL"/>
+              </w:rPr>
+              <w:t>4. Systeem geeft de op optie om het bericht te sturen.</w:t>
+            </w:r>
+          </w:p>
+        </w:tc>
+      </w:tr>
+      <w:tr>
+        <w:tc>
+          <w:tcPr>
+            <w:tcW w:w="0" w:type="auto"/>
+            <w:tcBorders>
+              <w:top w:val="single" w:sz="6" w:space="0" w:color="000000"/>
+              <w:left w:val="single" w:sz="6" w:space="0" w:color="000000"/>
+              <w:bottom w:val="single" w:sz="6" w:space="0" w:color="000000"/>
+              <w:right w:val="single" w:sz="6" w:space="0" w:color="000000"/>
+            </w:tcBorders>
+            <w:tcMar>
+              <w:top w:w="105" w:type="dxa"/>
+              <w:left w:w="105" w:type="dxa"/>
+              <w:bottom w:w="105" w:type="dxa"/>
+              <w:right w:w="105" w:type="dxa"/>
+            </w:tcMar>
+            <w:hideMark/>
+          </w:tcPr>
+          <w:p>
+            <w:pPr>
+              <w:spacing w:after="0" w:line="240" w:lineRule="auto"/>
+              <w:rPr>
+                <w:rFonts w:ascii="Times New Roman" w:eastAsia="Times New Roman" w:hAnsi="Times New Roman" w:cs="Times New Roman"/>
+                <w:sz w:val="24"/>
+                <w:szCs w:val="24"/>
+                <w:lang w:eastAsia="nl-NL"/>
+              </w:rPr>
+            </w:pPr>
+            <w:r>
+              <w:rPr>
+                <w:rFonts w:ascii="Arial" w:eastAsia="Times New Roman" w:hAnsi="Arial" w:cs="Arial"/>
+                <w:color w:val="000000"/>
+                <w:lang w:eastAsia="nl-NL"/>
+              </w:rPr>
               <w:t xml:space="preserve">4. De </w:t>
             </w:r>
             <w:r>
@@ -19486,7 +19707,23 @@
                 <w:color w:val="000000"/>
                 <w:lang w:eastAsia="nl-NL"/>
               </w:rPr>
-              <w:t>geeft aan het bericht te willen versturen.</w:t>
+              <w:t xml:space="preserve">geeft aan het bericht </w:t>
+            </w:r>
+            <w:r>
+              <w:rPr>
+                <w:rFonts w:ascii="Arial" w:eastAsia="Times New Roman" w:hAnsi="Arial" w:cs="Arial"/>
+                <w:color w:val="000000"/>
+                <w:lang w:eastAsia="nl-NL"/>
+              </w:rPr>
+              <w:t xml:space="preserve">definitief </w:t>
+            </w:r>
+            <w:r>
+              <w:rPr>
+                <w:rFonts w:ascii="Arial" w:eastAsia="Times New Roman" w:hAnsi="Arial" w:cs="Arial"/>
+                <w:color w:val="000000"/>
+                <w:lang w:eastAsia="nl-NL"/>
+              </w:rPr>
+              <w:t>te willen versturen.</w:t>
             </w:r>
           </w:p>
         </w:tc>
@@ -20592,78 +20829,21 @@
               <w:bottom w:w="0" w:type="dxa"/>
               <w:right w:w="75" w:type="dxa"/>
             </w:tcMar>
-            <w:hideMark/>
-          </w:tcPr>
-          <w:p>
-            <w:pPr>
-              <w:spacing w:after="0" w:line="240" w:lineRule="auto"/>
-              <w:rPr>
-                <w:rFonts w:ascii="Arial" w:eastAsia="Times New Roman" w:hAnsi="Arial" w:cs="Arial"/>
-                <w:lang w:eastAsia="nl-NL"/>
-              </w:rPr>
-            </w:pPr>
-            <w:r>
-              <w:rPr>
-                <w:rFonts w:ascii="Arial" w:eastAsia="Times New Roman" w:hAnsi="Arial" w:cs="Arial"/>
-                <w:lang w:eastAsia="nl-NL"/>
-              </w:rPr>
-              <w:t>4</w:t>
-            </w:r>
-            <w:r>
-              <w:rPr>
-                <w:rFonts w:ascii="Arial" w:eastAsia="Times New Roman" w:hAnsi="Arial" w:cs="Arial"/>
-                <w:lang w:eastAsia="nl-NL"/>
-              </w:rPr>
-              <w:t xml:space="preserve"> </w:t>
-            </w:r>
-            <w:r>
-              <w:rPr>
-                <w:rFonts w:ascii="Arial" w:eastAsia="Times New Roman" w:hAnsi="Arial" w:cs="Arial"/>
-                <w:color w:val="000000"/>
-                <w:lang w:eastAsia="nl-NL"/>
-              </w:rPr>
-              <w:t xml:space="preserve">Systeem verlaagt </w:t>
-            </w:r>
-            <w:r>
-              <w:rPr>
-                <w:rFonts w:ascii="Arial" w:eastAsia="Times New Roman" w:hAnsi="Arial" w:cs="Arial"/>
-                <w:bCs/>
-                <w:color w:val="000000"/>
-                <w:lang w:eastAsia="nl-NL"/>
-              </w:rPr>
-              <w:t>&lt;</w:t>
-            </w:r>
-            <w:r>
-              <w:rPr>
-                <w:rFonts w:ascii="Arial" w:eastAsia="Times New Roman" w:hAnsi="Arial" w:cs="Arial"/>
-                <w:color w:val="000000"/>
-                <w:lang w:eastAsia="nl-NL"/>
-              </w:rPr>
-              <w:t>Speler&gt;</w:t>
-            </w:r>
-            <w:r>
-              <w:rPr>
-                <w:rFonts w:ascii="Arial" w:eastAsia="Times New Roman" w:hAnsi="Arial" w:cs="Arial"/>
-                <w:color w:val="000000"/>
-                <w:lang w:eastAsia="nl-NL"/>
-              </w:rPr>
-              <w:t xml:space="preserve"> </w:t>
-            </w:r>
-            <w:r>
-              <w:rPr>
-                <w:rFonts w:ascii="Arial" w:eastAsia="Times New Roman" w:hAnsi="Arial" w:cs="Arial"/>
-                <w:color w:val="000000"/>
-                <w:lang w:eastAsia="nl-NL"/>
-              </w:rPr>
-              <w:t>zijn energie me</w:t>
-            </w:r>
-            <w:r>
-              <w:rPr>
-                <w:rFonts w:ascii="Arial" w:eastAsia="Times New Roman" w:hAnsi="Arial" w:cs="Arial"/>
-                <w:color w:val="000000"/>
-                <w:lang w:eastAsia="nl-NL"/>
-              </w:rPr>
-              <w:t>t twee.</w:t>
+          </w:tcPr>
+          <w:p>
+            <w:pPr>
+              <w:spacing w:after="0" w:line="240" w:lineRule="auto"/>
+              <w:rPr>
+                <w:rFonts w:ascii="Arial" w:eastAsia="Times New Roman" w:hAnsi="Arial" w:cs="Arial"/>
+                <w:lang w:eastAsia="nl-NL"/>
+              </w:rPr>
+            </w:pPr>
+            <w:r>
+              <w:rPr>
+                <w:rFonts w:ascii="Arial" w:eastAsia="Times New Roman" w:hAnsi="Arial" w:cs="Arial"/>
+                <w:lang w:eastAsia="nl-NL"/>
+              </w:rPr>
+              <w:t>4 Systeem vraag &lt;Speler&gt; welke snelheid hij zich wil verplaatsen</w:t>
             </w:r>
           </w:p>
         </w:tc>
@@ -20687,16 +20867,22 @@
               <w:bottom w:w="0" w:type="dxa"/>
               <w:right w:w="75" w:type="dxa"/>
             </w:tcMar>
-            <w:hideMark/>
-          </w:tcPr>
-          <w:p>
-            <w:pPr>
-              <w:spacing w:after="0" w:line="240" w:lineRule="auto"/>
-              <w:rPr>
-                <w:rFonts w:ascii="Arial" w:eastAsia="Times New Roman" w:hAnsi="Arial" w:cs="Arial"/>
-                <w:lang w:eastAsia="nl-NL"/>
-              </w:rPr>
-            </w:pPr>
+          </w:tcPr>
+          <w:p>
+            <w:pPr>
+              <w:spacing w:after="0" w:line="240" w:lineRule="auto"/>
+              <w:rPr>
+                <w:rFonts w:ascii="Arial" w:eastAsia="Times New Roman" w:hAnsi="Arial" w:cs="Arial"/>
+                <w:lang w:eastAsia="nl-NL"/>
+              </w:rPr>
+            </w:pPr>
+            <w:r>
+              <w:rPr>
+                <w:rFonts w:ascii="Arial" w:eastAsia="Times New Roman" w:hAnsi="Arial" w:cs="Arial"/>
+                <w:lang w:eastAsia="nl-NL"/>
+              </w:rPr>
+              <w:t>5 &lt;speler&gt; geeft snelheid aan</w:t>
+            </w:r>
           </w:p>
         </w:tc>
         <w:tc>
@@ -20714,33 +20900,36 @@
               <w:bottom w:w="0" w:type="dxa"/>
               <w:right w:w="75" w:type="dxa"/>
             </w:tcMar>
-            <w:hideMark/>
-          </w:tcPr>
-          <w:p>
-            <w:pPr>
-              <w:spacing w:after="0" w:line="240" w:lineRule="auto"/>
-              <w:textAlignment w:val="baseline"/>
-              <w:rPr>
-                <w:rFonts w:ascii="Arial" w:eastAsia="Times New Roman" w:hAnsi="Arial" w:cs="Arial"/>
-                <w:color w:val="000000"/>
-                <w:lang w:eastAsia="nl-NL"/>
-              </w:rPr>
-            </w:pPr>
-            <w:r>
-              <w:rPr>
-                <w:rFonts w:ascii="Arial" w:eastAsia="Times New Roman" w:hAnsi="Arial" w:cs="Arial"/>
-                <w:color w:val="000000"/>
-                <w:lang w:eastAsia="nl-NL"/>
-              </w:rPr>
-              <w:t xml:space="preserve">5. </w:t>
-            </w:r>
-            <w:r>
-              <w:rPr>
-                <w:rFonts w:ascii="Arial" w:eastAsia="Times New Roman" w:hAnsi="Arial" w:cs="Arial"/>
-                <w:color w:val="000000"/>
-                <w:lang w:eastAsia="nl-NL"/>
-              </w:rPr>
-              <w:t xml:space="preserve">Systeem verplaatst </w:t>
+          </w:tcPr>
+          <w:p>
+            <w:pPr>
+              <w:spacing w:after="0" w:line="240" w:lineRule="auto"/>
+              <w:rPr>
+                <w:rFonts w:ascii="Arial" w:eastAsia="Times New Roman" w:hAnsi="Arial" w:cs="Arial"/>
+                <w:lang w:eastAsia="nl-NL"/>
+              </w:rPr>
+            </w:pPr>
+            <w:r>
+              <w:rPr>
+                <w:rFonts w:ascii="Arial" w:eastAsia="Times New Roman" w:hAnsi="Arial" w:cs="Arial"/>
+                <w:lang w:eastAsia="nl-NL"/>
+              </w:rPr>
+              <w:t>6</w:t>
+            </w:r>
+            <w:r>
+              <w:rPr>
+                <w:rFonts w:ascii="Arial" w:eastAsia="Times New Roman" w:hAnsi="Arial" w:cs="Arial"/>
+                <w:lang w:eastAsia="nl-NL"/>
+              </w:rPr>
+              <w:t xml:space="preserve"> </w:t>
+            </w:r>
+            <w:r>
+              <w:rPr>
+                <w:rFonts w:ascii="Arial" w:eastAsia="Times New Roman" w:hAnsi="Arial" w:cs="Arial"/>
+                <w:color w:val="000000"/>
+                <w:lang w:eastAsia="nl-NL"/>
+              </w:rPr>
+              <w:t xml:space="preserve">Systeem verlaagt </w:t>
             </w:r>
             <w:r>
               <w:rPr>
@@ -20765,23 +20954,7 @@
                 <w:color w:val="000000"/>
                 <w:lang w:eastAsia="nl-NL"/>
               </w:rPr>
-              <w:t xml:space="preserve"> </w:t>
-            </w:r>
-            <w:r>
-              <w:rPr>
-                <w:rFonts w:ascii="Arial" w:eastAsia="Times New Roman" w:hAnsi="Arial" w:cs="Arial"/>
-                <w:color w:val="000000"/>
-                <w:lang w:eastAsia="nl-NL"/>
-              </w:rPr>
-              <w:t>naar gekozen vakje</w:t>
-            </w:r>
-            <w:r>
-              <w:rPr>
-                <w:rFonts w:ascii="Arial" w:eastAsia="Times New Roman" w:hAnsi="Arial" w:cs="Arial"/>
-                <w:color w:val="000000"/>
-                <w:lang w:eastAsia="nl-NL"/>
-              </w:rPr>
-              <w:t>.</w:t>
+              <w:t xml:space="preserve"> zijn energie op basis van de snelheid.</w:t>
             </w:r>
           </w:p>
         </w:tc>
@@ -20850,6 +21023,132 @@
                 <w:color w:val="000000"/>
                 <w:lang w:eastAsia="nl-NL"/>
               </w:rPr>
+              <w:t xml:space="preserve">7. </w:t>
+            </w:r>
+            <w:r>
+              <w:rPr>
+                <w:rFonts w:ascii="Arial" w:eastAsia="Times New Roman" w:hAnsi="Arial" w:cs="Arial"/>
+                <w:color w:val="000000"/>
+                <w:lang w:eastAsia="nl-NL"/>
+              </w:rPr>
+              <w:t xml:space="preserve">Systeem verplaatst </w:t>
+            </w:r>
+            <w:r>
+              <w:rPr>
+                <w:rFonts w:ascii="Arial" w:eastAsia="Times New Roman" w:hAnsi="Arial" w:cs="Arial"/>
+                <w:bCs/>
+                <w:color w:val="000000"/>
+                <w:lang w:eastAsia="nl-NL"/>
+              </w:rPr>
+              <w:t>&lt;</w:t>
+            </w:r>
+            <w:r>
+              <w:rPr>
+                <w:rFonts w:ascii="Arial" w:eastAsia="Times New Roman" w:hAnsi="Arial" w:cs="Arial"/>
+                <w:color w:val="000000"/>
+                <w:lang w:eastAsia="nl-NL"/>
+              </w:rPr>
+              <w:t>Speler&gt;</w:t>
+            </w:r>
+            <w:r>
+              <w:rPr>
+                <w:rFonts w:ascii="Arial" w:eastAsia="Times New Roman" w:hAnsi="Arial" w:cs="Arial"/>
+                <w:color w:val="000000"/>
+                <w:lang w:eastAsia="nl-NL"/>
+              </w:rPr>
+              <w:t xml:space="preserve"> </w:t>
+            </w:r>
+            <w:r>
+              <w:rPr>
+                <w:rFonts w:ascii="Arial" w:eastAsia="Times New Roman" w:hAnsi="Arial" w:cs="Arial"/>
+                <w:color w:val="000000"/>
+                <w:lang w:eastAsia="nl-NL"/>
+              </w:rPr>
+              <w:t>naar gekozen vakje</w:t>
+            </w:r>
+            <w:r>
+              <w:rPr>
+                <w:rFonts w:ascii="Arial" w:eastAsia="Times New Roman" w:hAnsi="Arial" w:cs="Arial"/>
+                <w:color w:val="000000"/>
+                <w:lang w:eastAsia="nl-NL"/>
+              </w:rPr>
+              <w:t>.</w:t>
+            </w:r>
+          </w:p>
+        </w:tc>
+      </w:tr>
+      <w:tr>
+        <w:trPr>
+          <w:trHeight w:val="960"/>
+        </w:trPr>
+        <w:tc>
+          <w:tcPr>
+            <w:tcW w:w="0" w:type="auto"/>
+            <w:tcBorders>
+              <w:top w:val="single" w:sz="6" w:space="0" w:color="000000"/>
+              <w:left w:val="single" w:sz="6" w:space="0" w:color="000000"/>
+              <w:bottom w:val="single" w:sz="6" w:space="0" w:color="000000"/>
+              <w:right w:val="single" w:sz="6" w:space="0" w:color="000000"/>
+            </w:tcBorders>
+            <w:tcMar>
+              <w:top w:w="0" w:type="dxa"/>
+              <w:left w:w="75" w:type="dxa"/>
+              <w:bottom w:w="0" w:type="dxa"/>
+              <w:right w:w="75" w:type="dxa"/>
+            </w:tcMar>
+            <w:hideMark/>
+          </w:tcPr>
+          <w:p>
+            <w:pPr>
+              <w:spacing w:after="0" w:line="240" w:lineRule="auto"/>
+              <w:rPr>
+                <w:rFonts w:ascii="Arial" w:eastAsia="Times New Roman" w:hAnsi="Arial" w:cs="Arial"/>
+                <w:lang w:eastAsia="nl-NL"/>
+              </w:rPr>
+            </w:pPr>
+          </w:p>
+        </w:tc>
+        <w:tc>
+          <w:tcPr>
+            <w:tcW w:w="0" w:type="auto"/>
+            <w:tcBorders>
+              <w:top w:val="single" w:sz="6" w:space="0" w:color="000000"/>
+              <w:left w:val="single" w:sz="6" w:space="0" w:color="000000"/>
+              <w:bottom w:val="single" w:sz="6" w:space="0" w:color="000000"/>
+              <w:right w:val="single" w:sz="6" w:space="0" w:color="000000"/>
+            </w:tcBorders>
+            <w:tcMar>
+              <w:top w:w="0" w:type="dxa"/>
+              <w:left w:w="75" w:type="dxa"/>
+              <w:bottom w:w="0" w:type="dxa"/>
+              <w:right w:w="75" w:type="dxa"/>
+            </w:tcMar>
+            <w:hideMark/>
+          </w:tcPr>
+          <w:p>
+            <w:pPr>
+              <w:spacing w:after="0" w:line="240" w:lineRule="auto"/>
+              <w:textAlignment w:val="baseline"/>
+              <w:rPr>
+                <w:rFonts w:ascii="Arial" w:eastAsia="Times New Roman" w:hAnsi="Arial" w:cs="Arial"/>
+                <w:color w:val="000000"/>
+                <w:lang w:eastAsia="nl-NL"/>
+              </w:rPr>
+            </w:pPr>
+            <w:r>
+              <w:rPr>
+                <w:rFonts w:ascii="Arial" w:eastAsia="Times New Roman" w:hAnsi="Arial" w:cs="Arial"/>
+                <w:color w:val="000000"/>
+                <w:lang w:eastAsia="nl-NL"/>
+              </w:rPr>
+              <w:t xml:space="preserve">8 </w:t>
+            </w:r>
+            <w:r>
+              <w:rPr>
+                <w:rFonts w:ascii="Arial" w:eastAsia="Times New Roman" w:hAnsi="Arial" w:cs="Arial"/>
+                <w:color w:val="000000"/>
+                <w:lang w:eastAsia="nl-NL"/>
+              </w:rPr>
               <w:t xml:space="preserve">Systeem geeft object aan </w:t>
             </w:r>
             <w:r>
@@ -20867,15 +21166,7 @@
                 <w:color w:val="000000"/>
                 <w:lang w:eastAsia="nl-NL"/>
               </w:rPr>
-              <w:t>Speler&gt;</w:t>
-            </w:r>
-            <w:r>
-              <w:rPr>
-                <w:rFonts w:ascii="Arial" w:eastAsia="Times New Roman" w:hAnsi="Arial" w:cs="Arial"/>
-                <w:color w:val="000000"/>
-                <w:lang w:eastAsia="nl-NL"/>
-              </w:rPr>
-              <w:t>.</w:t>
+              <w:t>Speler&gt;.</w:t>
             </w:r>
           </w:p>
         </w:tc>
@@ -20953,6 +21244,98 @@
                 <w:lang w:eastAsia="nl-NL"/>
               </w:rPr>
               <w:t xml:space="preserve"> Flow):</w:t>
+            </w:r>
+          </w:p>
+        </w:tc>
+      </w:tr>
+      <w:tr>
+        <w:trPr>
+          <w:trHeight w:val="885"/>
+        </w:trPr>
+        <w:tc>
+          <w:tcPr>
+            <w:tcW w:w="0" w:type="auto"/>
+            <w:tcBorders>
+              <w:top w:val="single" w:sz="6" w:space="0" w:color="000000"/>
+              <w:left w:val="single" w:sz="6" w:space="0" w:color="000000"/>
+              <w:bottom w:val="single" w:sz="6" w:space="0" w:color="000000"/>
+              <w:right w:val="single" w:sz="6" w:space="0" w:color="000000"/>
+            </w:tcBorders>
+            <w:tcMar>
+              <w:top w:w="0" w:type="dxa"/>
+              <w:left w:w="75" w:type="dxa"/>
+              <w:bottom w:w="0" w:type="dxa"/>
+              <w:right w:w="75" w:type="dxa"/>
+            </w:tcMar>
+          </w:tcPr>
+          <w:p>
+            <w:pPr>
+              <w:spacing w:after="0" w:line="240" w:lineRule="auto"/>
+              <w:rPr>
+                <w:rFonts w:ascii="Arial" w:eastAsia="Times New Roman" w:hAnsi="Arial" w:cs="Arial"/>
+                <w:lang w:eastAsia="nl-NL"/>
+              </w:rPr>
+            </w:pPr>
+          </w:p>
+        </w:tc>
+        <w:tc>
+          <w:tcPr>
+            <w:tcW w:w="0" w:type="auto"/>
+            <w:tcBorders>
+              <w:top w:val="single" w:sz="6" w:space="0" w:color="000000"/>
+              <w:left w:val="single" w:sz="6" w:space="0" w:color="000000"/>
+              <w:bottom w:val="single" w:sz="6" w:space="0" w:color="000000"/>
+              <w:right w:val="single" w:sz="6" w:space="0" w:color="000000"/>
+            </w:tcBorders>
+            <w:tcMar>
+              <w:top w:w="0" w:type="dxa"/>
+              <w:left w:w="75" w:type="dxa"/>
+              <w:bottom w:w="0" w:type="dxa"/>
+              <w:right w:w="75" w:type="dxa"/>
+            </w:tcMar>
+          </w:tcPr>
+          <w:p>
+            <w:pPr>
+              <w:spacing w:after="240" w:line="240" w:lineRule="auto"/>
+              <w:rPr>
+                <w:rFonts w:ascii="Arial" w:eastAsia="Times New Roman" w:hAnsi="Arial" w:cs="Arial"/>
+                <w:color w:val="000000"/>
+                <w:lang w:eastAsia="nl-NL"/>
+              </w:rPr>
+            </w:pPr>
+            <w:r>
+              <w:rPr>
+                <w:rFonts w:ascii="Arial" w:eastAsia="Times New Roman" w:hAnsi="Arial" w:cs="Arial"/>
+                <w:color w:val="000000"/>
+                <w:lang w:eastAsia="nl-NL"/>
+              </w:rPr>
+              <w:t>2a1</w:t>
+            </w:r>
+            <w:r>
+              <w:rPr>
+                <w:rFonts w:ascii="Arial" w:eastAsia="Times New Roman" w:hAnsi="Arial" w:cs="Arial"/>
+                <w:color w:val="000000"/>
+                <w:lang w:eastAsia="nl-NL"/>
+              </w:rPr>
+              <w:t xml:space="preserve"> [&lt;Speler&gt; geeft aan met de bezem te willen bewegen]</w:t>
+            </w:r>
+          </w:p>
+          <w:p>
+            <w:pPr>
+              <w:spacing w:after="240" w:line="240" w:lineRule="auto"/>
+              <w:rPr>
+                <w:rFonts w:ascii="Arial" w:eastAsia="Times New Roman" w:hAnsi="Arial" w:cs="Arial"/>
+                <w:color w:val="000000"/>
+                <w:lang w:eastAsia="nl-NL"/>
+              </w:rPr>
+            </w:pPr>
+            <w:r>
+              <w:rPr>
+                <w:rFonts w:ascii="Arial" w:eastAsia="Times New Roman" w:hAnsi="Arial" w:cs="Arial"/>
+                <w:color w:val="000000"/>
+                <w:lang w:eastAsia="nl-NL"/>
+              </w:rPr>
+              <w:t xml:space="preserve">2a2 Systeem hervat bij stap 7. </w:t>
             </w:r>
           </w:p>
         </w:tc>
@@ -21603,15 +21986,7 @@
                 <w:color w:val="000000"/>
                 <w:lang w:eastAsia="nl-NL"/>
               </w:rPr>
-              <w:t>&gt;</w:t>
-            </w:r>
-            <w:r>
-              <w:rPr>
-                <w:rFonts w:ascii="Arial" w:eastAsia="Times New Roman" w:hAnsi="Arial" w:cs="Arial"/>
-                <w:color w:val="000000"/>
-                <w:lang w:eastAsia="nl-NL"/>
-              </w:rPr>
-              <w:t xml:space="preserve"> </w:t>
+              <w:t xml:space="preserve">&gt; </w:t>
             </w:r>
             <w:r>
               <w:rPr>
@@ -21855,15 +22230,7 @@
                 <w:color w:val="000000"/>
                 <w:lang w:eastAsia="nl-NL"/>
               </w:rPr>
-              <w:t>&gt;</w:t>
-            </w:r>
-            <w:r>
-              <w:rPr>
-                <w:rFonts w:ascii="Arial" w:eastAsia="Times New Roman" w:hAnsi="Arial" w:cs="Arial"/>
-                <w:color w:val="000000"/>
-                <w:lang w:eastAsia="nl-NL"/>
-              </w:rPr>
-              <w:t xml:space="preserve"> </w:t>
+              <w:t xml:space="preserve">&gt; </w:t>
             </w:r>
             <w:r>
               <w:rPr>
@@ -22113,15 +22480,7 @@
                 <w:color w:val="000000"/>
                 <w:lang w:eastAsia="nl-NL"/>
               </w:rPr>
-              <w:t>&gt;</w:t>
-            </w:r>
-            <w:r>
-              <w:rPr>
-                <w:rFonts w:ascii="Arial" w:eastAsia="Times New Roman" w:hAnsi="Arial" w:cs="Arial"/>
-                <w:color w:val="000000"/>
-                <w:lang w:eastAsia="nl-NL"/>
-              </w:rPr>
-              <w:t xml:space="preserve"> </w:t>
+              <w:t xml:space="preserve">&gt; </w:t>
             </w:r>
             <w:r>
               <w:rPr>
@@ -22196,15 +22555,7 @@
                 <w:color w:val="000000"/>
                 <w:lang w:eastAsia="nl-NL"/>
               </w:rPr>
-              <w:t>&gt;</w:t>
-            </w:r>
-            <w:r>
-              <w:rPr>
-                <w:rFonts w:ascii="Arial" w:eastAsia="Times New Roman" w:hAnsi="Arial" w:cs="Arial"/>
-                <w:color w:val="000000"/>
-                <w:lang w:eastAsia="nl-NL"/>
-              </w:rPr>
-              <w:t xml:space="preserve"> </w:t>
+              <w:t xml:space="preserve">&gt; </w:t>
             </w:r>
             <w:r>
               <w:rPr>
@@ -22423,19 +22774,26 @@
                 <w:color w:val="000000"/>
                 <w:lang w:eastAsia="nl-NL"/>
               </w:rPr>
-              <w:t xml:space="preserve"> teams en start het spel.</w:t>
+              <w:t xml:space="preserve"> teams</w:t>
+            </w:r>
+            <w:r>
+              <w:rPr>
+                <w:rFonts w:ascii="Arial" w:eastAsia="Times New Roman" w:hAnsi="Arial" w:cs="Arial"/>
+                <w:color w:val="000000"/>
+                <w:lang w:eastAsia="nl-NL"/>
+              </w:rPr>
+              <w:t>.</w:t>
             </w:r>
           </w:p>
         </w:tc>
       </w:tr>
       <w:tr>
         <w:trPr>
-          <w:trHeight w:val="60"/>
+          <w:trHeight w:val="660"/>
         </w:trPr>
         <w:tc>
           <w:tcPr>
             <w:tcW w:w="0" w:type="auto"/>
-            <w:gridSpan w:val="2"/>
             <w:tcBorders>
               <w:top w:val="single" w:sz="6" w:space="0" w:color="000000"/>
               <w:left w:val="single" w:sz="6" w:space="0" w:color="000000"/>
@@ -22448,67 +22806,17 @@
               <w:bottom w:w="0" w:type="dxa"/>
               <w:right w:w="75" w:type="dxa"/>
             </w:tcMar>
-            <w:hideMark/>
-          </w:tcPr>
-          <w:p>
-            <w:pPr>
-              <w:spacing w:after="0" w:line="240" w:lineRule="auto"/>
-              <w:rPr>
-                <w:rFonts w:ascii="Arial" w:eastAsia="Times New Roman" w:hAnsi="Arial" w:cs="Arial"/>
-                <w:lang w:eastAsia="nl-NL"/>
-              </w:rPr>
-            </w:pPr>
-            <w:proofErr w:type="spellStart"/>
-            <w:r>
-              <w:rPr>
-                <w:rFonts w:ascii="Arial" w:eastAsia="Times New Roman" w:hAnsi="Arial" w:cs="Arial"/>
-                <w:b/>
-                <w:bCs/>
-                <w:color w:val="000000"/>
-                <w:lang w:eastAsia="nl-NL"/>
-              </w:rPr>
-              <w:t>Extensions</w:t>
-            </w:r>
-            <w:proofErr w:type="spellEnd"/>
-            <w:r>
-              <w:rPr>
-                <w:rFonts w:ascii="Arial" w:eastAsia="Times New Roman" w:hAnsi="Arial" w:cs="Arial"/>
-                <w:b/>
-                <w:bCs/>
-                <w:color w:val="000000"/>
-                <w:lang w:eastAsia="nl-NL"/>
-              </w:rPr>
-              <w:t xml:space="preserve"> (</w:t>
-            </w:r>
-            <w:proofErr w:type="spellStart"/>
-            <w:r>
-              <w:rPr>
-                <w:rFonts w:ascii="Arial" w:eastAsia="Times New Roman" w:hAnsi="Arial" w:cs="Arial"/>
-                <w:b/>
-                <w:bCs/>
-                <w:color w:val="000000"/>
-                <w:lang w:eastAsia="nl-NL"/>
-              </w:rPr>
-              <w:t>Alternative</w:t>
-            </w:r>
-            <w:proofErr w:type="spellEnd"/>
-            <w:r>
-              <w:rPr>
-                <w:rFonts w:ascii="Arial" w:eastAsia="Times New Roman" w:hAnsi="Arial" w:cs="Arial"/>
-                <w:b/>
-                <w:bCs/>
-                <w:color w:val="000000"/>
-                <w:lang w:eastAsia="nl-NL"/>
-              </w:rPr>
-              <w:t xml:space="preserve"> Flow):</w:t>
-            </w:r>
-          </w:p>
-        </w:tc>
-      </w:tr>
-      <w:tr>
-        <w:trPr>
-          <w:trHeight w:val="855"/>
-        </w:trPr>
+          </w:tcPr>
+          <w:p>
+            <w:pPr>
+              <w:spacing w:after="0" w:line="240" w:lineRule="auto"/>
+              <w:rPr>
+                <w:rFonts w:ascii="Arial" w:eastAsia="Times New Roman" w:hAnsi="Arial" w:cs="Arial"/>
+                <w:lang w:eastAsia="nl-NL"/>
+              </w:rPr>
+            </w:pPr>
+          </w:p>
+        </w:tc>
         <w:tc>
           <w:tcPr>
             <w:tcW w:w="0" w:type="auto"/>
@@ -22524,134 +22832,25 @@
               <w:bottom w:w="0" w:type="dxa"/>
               <w:right w:w="75" w:type="dxa"/>
             </w:tcMar>
-            <w:hideMark/>
-          </w:tcPr>
-          <w:p>
-            <w:pPr>
-              <w:spacing w:after="240" w:line="240" w:lineRule="auto"/>
-              <w:rPr>
-                <w:rFonts w:ascii="Arial" w:eastAsia="Times New Roman" w:hAnsi="Arial" w:cs="Arial"/>
-                <w:lang w:eastAsia="nl-NL"/>
-              </w:rPr>
-            </w:pPr>
-            <w:r>
-              <w:rPr>
-                <w:rFonts w:ascii="Arial" w:eastAsia="Times New Roman" w:hAnsi="Arial" w:cs="Arial"/>
-                <w:lang w:eastAsia="nl-NL"/>
-              </w:rPr>
-              <w:br/>
-            </w:r>
-            <w:r>
-              <w:rPr>
-                <w:rFonts w:ascii="Arial" w:eastAsia="Times New Roman" w:hAnsi="Arial" w:cs="Arial"/>
-                <w:lang w:eastAsia="nl-NL"/>
-              </w:rPr>
-              <w:br/>
-            </w:r>
-            <w:r>
-              <w:rPr>
-                <w:rFonts w:ascii="Arial" w:eastAsia="Times New Roman" w:hAnsi="Arial" w:cs="Arial"/>
-                <w:lang w:eastAsia="nl-NL"/>
-              </w:rPr>
-              <w:br/>
-            </w:r>
-            <w:r>
-              <w:rPr>
-                <w:rFonts w:ascii="Arial" w:eastAsia="Times New Roman" w:hAnsi="Arial" w:cs="Arial"/>
-                <w:lang w:eastAsia="nl-NL"/>
-              </w:rPr>
-              <w:br/>
-            </w:r>
-            <w:r>
-              <w:rPr>
-                <w:rFonts w:ascii="Arial" w:eastAsia="Times New Roman" w:hAnsi="Arial" w:cs="Arial"/>
-                <w:lang w:eastAsia="nl-NL"/>
-              </w:rPr>
-              <w:br/>
-            </w:r>
-            <w:r>
-              <w:rPr>
-                <w:rFonts w:ascii="Arial" w:eastAsia="Times New Roman" w:hAnsi="Arial" w:cs="Arial"/>
-                <w:lang w:eastAsia="nl-NL"/>
-              </w:rPr>
-              <w:br/>
-            </w:r>
-            <w:r>
-              <w:rPr>
-                <w:rFonts w:ascii="Arial" w:eastAsia="Times New Roman" w:hAnsi="Arial" w:cs="Arial"/>
-                <w:lang w:eastAsia="nl-NL"/>
-              </w:rPr>
-              <w:br/>
-            </w:r>
-            <w:r>
-              <w:rPr>
-                <w:rFonts w:ascii="Arial" w:eastAsia="Times New Roman" w:hAnsi="Arial" w:cs="Arial"/>
-                <w:lang w:eastAsia="nl-NL"/>
-              </w:rPr>
-              <w:br/>
-            </w:r>
-            <w:r>
-              <w:rPr>
-                <w:rFonts w:ascii="Arial" w:eastAsia="Times New Roman" w:hAnsi="Arial" w:cs="Arial"/>
-                <w:lang w:eastAsia="nl-NL"/>
-              </w:rPr>
-              <w:br/>
-            </w:r>
-            <w:r>
-              <w:rPr>
-                <w:rFonts w:ascii="Arial" w:eastAsia="Times New Roman" w:hAnsi="Arial" w:cs="Arial"/>
-                <w:lang w:eastAsia="nl-NL"/>
-              </w:rPr>
-              <w:br/>
-            </w:r>
-            <w:r>
-              <w:rPr>
-                <w:rFonts w:ascii="Arial" w:eastAsia="Times New Roman" w:hAnsi="Arial" w:cs="Arial"/>
-                <w:lang w:eastAsia="nl-NL"/>
-              </w:rPr>
-              <w:br/>
-            </w:r>
-            <w:r>
-              <w:rPr>
-                <w:rFonts w:ascii="Arial" w:eastAsia="Times New Roman" w:hAnsi="Arial" w:cs="Arial"/>
-                <w:lang w:eastAsia="nl-NL"/>
-              </w:rPr>
-              <w:br/>
-            </w:r>
-            <w:r>
-              <w:rPr>
-                <w:rFonts w:ascii="Arial" w:eastAsia="Times New Roman" w:hAnsi="Arial" w:cs="Arial"/>
-                <w:lang w:eastAsia="nl-NL"/>
-              </w:rPr>
-              <w:br/>
-            </w:r>
-          </w:p>
-        </w:tc>
-        <w:tc>
-          <w:tcPr>
-            <w:tcW w:w="0" w:type="auto"/>
-            <w:tcBorders>
-              <w:top w:val="single" w:sz="6" w:space="0" w:color="000000"/>
-              <w:left w:val="single" w:sz="6" w:space="0" w:color="000000"/>
-              <w:bottom w:val="single" w:sz="6" w:space="0" w:color="000000"/>
-              <w:right w:val="single" w:sz="6" w:space="0" w:color="000000"/>
-            </w:tcBorders>
-            <w:tcMar>
-              <w:top w:w="0" w:type="dxa"/>
-              <w:left w:w="75" w:type="dxa"/>
-              <w:bottom w:w="0" w:type="dxa"/>
-              <w:right w:w="75" w:type="dxa"/>
-            </w:tcMar>
-            <w:hideMark/>
-          </w:tcPr>
-          <w:p>
-            <w:pPr>
-              <w:spacing w:after="0" w:line="240" w:lineRule="auto"/>
-              <w:rPr>
-                <w:rFonts w:ascii="Arial" w:eastAsia="Times New Roman" w:hAnsi="Arial" w:cs="Arial"/>
-                <w:lang w:eastAsia="nl-NL"/>
-              </w:rPr>
-            </w:pPr>
+          </w:tcPr>
+          <w:p>
+            <w:pPr>
+              <w:spacing w:after="0" w:line="240" w:lineRule="auto"/>
+              <w:textAlignment w:val="baseline"/>
+              <w:rPr>
+                <w:rFonts w:ascii="Arial" w:eastAsia="Times New Roman" w:hAnsi="Arial" w:cs="Arial"/>
+                <w:color w:val="000000"/>
+                <w:lang w:eastAsia="nl-NL"/>
+              </w:rPr>
+            </w:pPr>
+            <w:r>
+              <w:rPr>
+                <w:rFonts w:ascii="Arial" w:eastAsia="Times New Roman" w:hAnsi="Arial" w:cs="Arial"/>
+                <w:color w:val="000000"/>
+                <w:lang w:eastAsia="nl-NL"/>
+              </w:rPr>
+              <w:t>5.Systeem start het spel</w:t>
+            </w:r>
           </w:p>
         </w:tc>
       </w:tr>
@@ -25926,6 +26125,8 @@
     <w:rsidRoot w:val="00130CF5"/>
     <w:rsid w:val="00120162"/>
     <w:rsid w:val="00130CF5"/>
+    <w:rsid w:val="009058A3"/>
+    <w:rsid w:val="00EA4A1F"/>
   </w:rsids>
   <m:mathPr>
     <m:mathFont m:val="Cambria Math"/>
@@ -26672,7 +26873,7 @@
 </file>
 
 <file path=customXml/itemProps2.xml><?xml version="1.0" encoding="utf-8"?>
-<ds:datastoreItem xmlns:ds="http://schemas.openxmlformats.org/officeDocument/2006/customXml" ds:itemID="{D4FF8877-1F9D-4EFC-B305-7FA6A1E87A87}">
+<ds:datastoreItem xmlns:ds="http://schemas.openxmlformats.org/officeDocument/2006/customXml" ds:itemID="{202AEF9B-46C7-47DD-BA76-FBBE66E353E7}">
   <ds:schemaRefs>
     <ds:schemaRef ds:uri="http://schemas.openxmlformats.org/officeDocument/2006/bibliography"/>
   </ds:schemaRefs>

</xml_diff>